<commit_message>
add before_request and show file list
</commit_message>
<xml_diff>
--- a/container/test.docx
+++ b/container/test.docx
@@ -8,6 +8,15 @@
           <w:rFonts w:hint="eastAsia"/>
         </w:rPr>
       </w:pPr>
+      <w:r>
+        <w:rPr>
+          <w:rFonts w:hint="eastAsia"/>
+        </w:rPr>
+        <w:t>1</w:t>
+      </w:r>
+      <w:r>
+        <w:t>2</w:t>
+      </w:r>
     </w:p>
     <w:sectPr>
       <w:pgSz w:w="11906" w:h="16838"/>

</xml_diff>